<commit_message>
Auto stash before merge of "Pj" and "origin/master"
edit intervieuws
</commit_message>
<xml_diff>
--- a/Docs/Interviews/Interview_answers_Ceo.docx
+++ b/Docs/Interviews/Interview_answers_Ceo.docx
@@ -4,7 +4,7 @@
   <w:body>
     <w:p>
       <w:pPr>
-        <w:pStyle w:val="Geenafstand"/>
+        <w:pStyle w:val="NoSpacing"/>
         <w:rPr>
           <w:b/>
           <w:bCs/>
@@ -82,7 +82,7 @@
                         <w:txbxContent>
                           <w:p>
                             <w:pPr>
-                              <w:pStyle w:val="Geenafstand"/>
+                              <w:pStyle w:val="NoSpacing"/>
                               <w:rPr>
                                 <w:b/>
                                 <w:bCs/>
@@ -91,6 +91,7 @@
                                 <w:color w:val="852010" w:themeColor="accent3" w:themeShade="BF"/>
                                 <w:sz w:val="52"/>
                                 <w:szCs w:val="52"/>
+                                <w:lang w:val="en-US"/>
                               </w:rPr>
                             </w:pPr>
                             <w:r>
@@ -102,13 +103,14 @@
                                 <w:color w:val="852010" w:themeColor="accent3" w:themeShade="BF"/>
                                 <w:sz w:val="52"/>
                                 <w:szCs w:val="52"/>
+                                <w:lang w:val="en-US"/>
                               </w:rPr>
                               <w:t>Project Barroc-IT</w:t>
                             </w:r>
                           </w:p>
                           <w:p>
                             <w:pPr>
-                              <w:pStyle w:val="Geenafstand"/>
+                              <w:pStyle w:val="NoSpacing"/>
                               <w:rPr>
                                 <w:b/>
                                 <w:bCs/>
@@ -117,12 +119,13 @@
                                 <w:color w:val="852010" w:themeColor="accent3" w:themeShade="BF"/>
                                 <w:sz w:val="52"/>
                                 <w:szCs w:val="52"/>
+                                <w:lang w:val="en-US"/>
                               </w:rPr>
                             </w:pPr>
                           </w:p>
                           <w:p>
                             <w:pPr>
-                              <w:pStyle w:val="Geenafstand"/>
+                              <w:pStyle w:val="NoSpacing"/>
                               <w:rPr>
                                 <w:b/>
                                 <w:bCs/>
@@ -131,17 +134,19 @@
                                 <w:color w:val="852010" w:themeColor="accent3" w:themeShade="BF"/>
                                 <w:sz w:val="36"/>
                                 <w:szCs w:val="36"/>
+                                <w:lang w:val="en-US"/>
                               </w:rPr>
                             </w:pPr>
                           </w:p>
                           <w:p>
                             <w:pPr>
-                              <w:pStyle w:val="Geenafstand"/>
+                              <w:pStyle w:val="NoSpacing"/>
                               <w:rPr>
                                 <w:rFonts w:ascii="Arial" w:hAnsi="Arial" w:cs="Arial"/>
                                 <w:bCs/>
                                 <w:sz w:val="28"/>
                                 <w:szCs w:val="28"/>
+                                <w:lang w:val="en-US"/>
                               </w:rPr>
                             </w:pPr>
                             <w:r>
@@ -153,20 +158,9 @@
                                 <w:color w:val="852010" w:themeColor="accent3" w:themeShade="BF"/>
                                 <w:sz w:val="36"/>
                                 <w:szCs w:val="36"/>
-                              </w:rPr>
-                              <w:t xml:space="preserve">Interview </w:t>
-                            </w:r>
-                            <w:r>
-                              <w:rPr>
-                                <w:b/>
-                                <w:bCs/>
-                                <w:i/>
-                                <w:iCs/>
-                                <w:color w:val="852010" w:themeColor="accent3" w:themeShade="BF"/>
-                                <w:sz w:val="36"/>
-                                <w:szCs w:val="36"/>
-                              </w:rPr>
-                              <w:t>samenvatting</w:t>
+                                <w:lang w:val="en-US"/>
+                              </w:rPr>
+                              <w:t>Interview samenvatting</w:t>
                             </w:r>
                           </w:p>
                           <w:p>
@@ -179,6 +173,7 @@
                                 <w:color w:val="E65B01" w:themeColor="accent1" w:themeShade="BF"/>
                                 <w:sz w:val="16"/>
                                 <w:szCs w:val="16"/>
+                                <w:lang w:val="en-US"/>
                               </w:rPr>
                             </w:pPr>
                           </w:p>
@@ -192,6 +187,7 @@
                                 <w:color w:val="852010" w:themeColor="accent3" w:themeShade="BF"/>
                                 <w:sz w:val="24"/>
                                 <w:szCs w:val="24"/>
+                                <w:lang w:val="en-US"/>
                               </w:rPr>
                             </w:pPr>
                             <w:r>
@@ -203,6 +199,7 @@
                                 <w:color w:val="E65B01" w:themeColor="accent1" w:themeShade="BF"/>
                                 <w:sz w:val="24"/>
                                 <w:szCs w:val="24"/>
+                                <w:lang w:val="en-US"/>
                               </w:rPr>
                               <w:t>Datum</w:t>
                             </w:r>
@@ -215,6 +212,7 @@
                                 <w:color w:val="E65B01" w:themeColor="accent1" w:themeShade="BF"/>
                                 <w:sz w:val="24"/>
                                 <w:szCs w:val="24"/>
+                                <w:lang w:val="en-US"/>
                               </w:rPr>
                               <w:t xml:space="preserve"> : </w:t>
                             </w:r>
@@ -228,6 +226,7 @@
                                 <w:color w:val="E65B01" w:themeColor="accent1" w:themeShade="BF"/>
                                 <w:sz w:val="24"/>
                                 <w:szCs w:val="24"/>
+                                <w:lang w:val="en-US"/>
                               </w:rPr>
                               <w:t xml:space="preserve"> </w:t>
                             </w:r>
@@ -239,6 +238,7 @@
                                 <w:color w:val="852010" w:themeColor="accent3" w:themeShade="BF"/>
                                 <w:sz w:val="28"/>
                                 <w:szCs w:val="28"/>
+                                <w:lang w:val="en-US"/>
                               </w:rPr>
                               <w:t>10</w:t>
                             </w:r>
@@ -250,6 +250,7 @@
                                 <w:color w:val="852010" w:themeColor="accent3" w:themeShade="BF"/>
                                 <w:sz w:val="28"/>
                                 <w:szCs w:val="28"/>
+                                <w:lang w:val="en-US"/>
                               </w:rPr>
                               <w:t xml:space="preserve"> </w:t>
                             </w:r>
@@ -261,6 +262,7 @@
                                 <w:color w:val="FF9966"/>
                                 <w:sz w:val="28"/>
                                 <w:szCs w:val="28"/>
+                                <w:lang w:val="en-US"/>
                               </w:rPr>
                               <w:t>-</w:t>
                             </w:r>
@@ -272,6 +274,7 @@
                                 <w:color w:val="FF9966"/>
                                 <w:sz w:val="28"/>
                                 <w:szCs w:val="28"/>
+                                <w:lang w:val="en-US"/>
                               </w:rPr>
                               <w:t xml:space="preserve"> </w:t>
                             </w:r>
@@ -283,6 +286,7 @@
                                 <w:color w:val="852010" w:themeColor="accent3" w:themeShade="BF"/>
                                 <w:sz w:val="28"/>
                                 <w:szCs w:val="28"/>
+                                <w:lang w:val="en-US"/>
                               </w:rPr>
                               <w:t>09</w:t>
                             </w:r>
@@ -294,6 +298,7 @@
                                 <w:color w:val="852010" w:themeColor="accent3" w:themeShade="BF"/>
                                 <w:sz w:val="28"/>
                                 <w:szCs w:val="28"/>
+                                <w:lang w:val="en-US"/>
                               </w:rPr>
                               <w:t xml:space="preserve"> </w:t>
                             </w:r>
@@ -305,6 +310,7 @@
                                 <w:color w:val="FF9966"/>
                                 <w:sz w:val="28"/>
                                 <w:szCs w:val="28"/>
+                                <w:lang w:val="en-US"/>
                               </w:rPr>
                               <w:t>-</w:t>
                             </w:r>
@@ -316,6 +322,7 @@
                                 <w:color w:val="FF9966"/>
                                 <w:sz w:val="28"/>
                                 <w:szCs w:val="28"/>
+                                <w:lang w:val="en-US"/>
                               </w:rPr>
                               <w:t xml:space="preserve"> </w:t>
                             </w:r>
@@ -327,6 +334,7 @@
                                 <w:color w:val="852010" w:themeColor="accent3" w:themeShade="BF"/>
                                 <w:sz w:val="28"/>
                                 <w:szCs w:val="28"/>
+                                <w:lang w:val="en-US"/>
                               </w:rPr>
                               <w:t>2018</w:t>
                             </w:r>
@@ -339,6 +347,7 @@
                                 <w:color w:val="852010" w:themeColor="accent3" w:themeShade="BF"/>
                                 <w:sz w:val="24"/>
                                 <w:szCs w:val="24"/>
+                                <w:lang w:val="en-US"/>
                               </w:rPr>
                               <w:t xml:space="preserve"> </w:t>
                             </w:r>
@@ -353,6 +362,7 @@
                                 <w:color w:val="852010" w:themeColor="accent3" w:themeShade="BF"/>
                                 <w:sz w:val="24"/>
                                 <w:szCs w:val="24"/>
+                                <w:lang w:val="en-US"/>
                               </w:rPr>
                             </w:pPr>
                           </w:p>
@@ -441,7 +451,7 @@
                                 <w:color w:val="FF9966"/>
                                 <w:sz w:val="26"/>
                                 <w:szCs w:val="26"/>
-                                <w:lang w:bidi="ar-SY"/>
+                                <w:lang w:val="en-US" w:bidi="ar-SY"/>
                               </w:rPr>
                             </w:pPr>
                             <w:r>
@@ -450,7 +460,7 @@
                                 <w:color w:val="852010" w:themeColor="accent3" w:themeShade="BF"/>
                                 <w:sz w:val="26"/>
                                 <w:szCs w:val="26"/>
-                                <w:lang w:bidi="ar-SY"/>
+                                <w:lang w:val="en-US" w:bidi="ar-SY"/>
                               </w:rPr>
                               <w:t>Laura Kruidhof (</w:t>
                             </w:r>
@@ -460,7 +470,7 @@
                                 <w:color w:val="FF9966"/>
                                 <w:sz w:val="26"/>
                                 <w:szCs w:val="26"/>
-                                <w:lang w:bidi="ar-SY"/>
+                                <w:lang w:val="en-US" w:bidi="ar-SY"/>
                               </w:rPr>
                               <w:t>Notulist</w:t>
                             </w:r>
@@ -470,7 +480,7 @@
                                 <w:color w:val="852010" w:themeColor="accent3" w:themeShade="BF"/>
                                 <w:sz w:val="26"/>
                                 <w:szCs w:val="26"/>
-                                <w:lang w:bidi="ar-SY"/>
+                                <w:lang w:val="en-US" w:bidi="ar-SY"/>
                               </w:rPr>
                               <w:t>)</w:t>
                             </w:r>
@@ -482,7 +492,7 @@
                                 <w:color w:val="FF9966"/>
                                 <w:sz w:val="26"/>
                                 <w:szCs w:val="26"/>
-                                <w:lang w:bidi="ar-SY"/>
+                                <w:lang w:val="en-US" w:bidi="ar-SY"/>
                               </w:rPr>
                             </w:pPr>
                             <w:r>
@@ -491,7 +501,7 @@
                                 <w:color w:val="852010" w:themeColor="accent3" w:themeShade="BF"/>
                                 <w:sz w:val="26"/>
                                 <w:szCs w:val="26"/>
-                                <w:lang w:bidi="ar-SY"/>
+                                <w:lang w:val="en-US" w:bidi="ar-SY"/>
                               </w:rPr>
                               <w:t>Ahmad Khaled (</w:t>
                             </w:r>
@@ -501,7 +511,7 @@
                                 <w:color w:val="FF9966"/>
                                 <w:sz w:val="26"/>
                                 <w:szCs w:val="26"/>
-                                <w:lang w:bidi="ar-SY"/>
+                                <w:lang w:val="en-US" w:bidi="ar-SY"/>
                               </w:rPr>
                               <w:t>Observer</w:t>
                             </w:r>
@@ -511,7 +521,7 @@
                                 <w:color w:val="852010" w:themeColor="accent3" w:themeShade="BF"/>
                                 <w:sz w:val="26"/>
                                 <w:szCs w:val="26"/>
-                                <w:lang w:bidi="ar-SY"/>
+                                <w:lang w:val="en-US" w:bidi="ar-SY"/>
                               </w:rPr>
                               <w:t>)</w:t>
                             </w:r>
@@ -591,7 +601,7 @@
                   <w:txbxContent>
                     <w:p>
                       <w:pPr>
-                        <w:pStyle w:val="Geenafstand"/>
+                        <w:pStyle w:val="NoSpacing"/>
                         <w:rPr>
                           <w:b/>
                           <w:bCs/>
@@ -600,6 +610,7 @@
                           <w:color w:val="852010" w:themeColor="accent3" w:themeShade="BF"/>
                           <w:sz w:val="52"/>
                           <w:szCs w:val="52"/>
+                          <w:lang w:val="en-US"/>
                         </w:rPr>
                       </w:pPr>
                       <w:r>
@@ -611,13 +622,14 @@
                           <w:color w:val="852010" w:themeColor="accent3" w:themeShade="BF"/>
                           <w:sz w:val="52"/>
                           <w:szCs w:val="52"/>
+                          <w:lang w:val="en-US"/>
                         </w:rPr>
                         <w:t>Project Barroc-IT</w:t>
                       </w:r>
                     </w:p>
                     <w:p>
                       <w:pPr>
-                        <w:pStyle w:val="Geenafstand"/>
+                        <w:pStyle w:val="NoSpacing"/>
                         <w:rPr>
                           <w:b/>
                           <w:bCs/>
@@ -626,12 +638,13 @@
                           <w:color w:val="852010" w:themeColor="accent3" w:themeShade="BF"/>
                           <w:sz w:val="52"/>
                           <w:szCs w:val="52"/>
+                          <w:lang w:val="en-US"/>
                         </w:rPr>
                       </w:pPr>
                     </w:p>
                     <w:p>
                       <w:pPr>
-                        <w:pStyle w:val="Geenafstand"/>
+                        <w:pStyle w:val="NoSpacing"/>
                         <w:rPr>
                           <w:b/>
                           <w:bCs/>
@@ -640,17 +653,19 @@
                           <w:color w:val="852010" w:themeColor="accent3" w:themeShade="BF"/>
                           <w:sz w:val="36"/>
                           <w:szCs w:val="36"/>
+                          <w:lang w:val="en-US"/>
                         </w:rPr>
                       </w:pPr>
                     </w:p>
                     <w:p>
                       <w:pPr>
-                        <w:pStyle w:val="Geenafstand"/>
+                        <w:pStyle w:val="NoSpacing"/>
                         <w:rPr>
                           <w:rFonts w:ascii="Arial" w:hAnsi="Arial" w:cs="Arial"/>
                           <w:bCs/>
                           <w:sz w:val="28"/>
                           <w:szCs w:val="28"/>
+                          <w:lang w:val="en-US"/>
                         </w:rPr>
                       </w:pPr>
                       <w:r>
@@ -662,20 +677,9 @@
                           <w:color w:val="852010" w:themeColor="accent3" w:themeShade="BF"/>
                           <w:sz w:val="36"/>
                           <w:szCs w:val="36"/>
-                        </w:rPr>
-                        <w:t xml:space="preserve">Interview </w:t>
-                      </w:r>
-                      <w:r>
-                        <w:rPr>
-                          <w:b/>
-                          <w:bCs/>
-                          <w:i/>
-                          <w:iCs/>
-                          <w:color w:val="852010" w:themeColor="accent3" w:themeShade="BF"/>
-                          <w:sz w:val="36"/>
-                          <w:szCs w:val="36"/>
-                        </w:rPr>
-                        <w:t>samenvatting</w:t>
+                          <w:lang w:val="en-US"/>
+                        </w:rPr>
+                        <w:t>Interview samenvatting</w:t>
                       </w:r>
                     </w:p>
                     <w:p>
@@ -688,6 +692,7 @@
                           <w:color w:val="E65B01" w:themeColor="accent1" w:themeShade="BF"/>
                           <w:sz w:val="16"/>
                           <w:szCs w:val="16"/>
+                          <w:lang w:val="en-US"/>
                         </w:rPr>
                       </w:pPr>
                     </w:p>
@@ -701,6 +706,7 @@
                           <w:color w:val="852010" w:themeColor="accent3" w:themeShade="BF"/>
                           <w:sz w:val="24"/>
                           <w:szCs w:val="24"/>
+                          <w:lang w:val="en-US"/>
                         </w:rPr>
                       </w:pPr>
                       <w:r>
@@ -712,6 +718,7 @@
                           <w:color w:val="E65B01" w:themeColor="accent1" w:themeShade="BF"/>
                           <w:sz w:val="24"/>
                           <w:szCs w:val="24"/>
+                          <w:lang w:val="en-US"/>
                         </w:rPr>
                         <w:t>Datum</w:t>
                       </w:r>
@@ -724,6 +731,7 @@
                           <w:color w:val="E65B01" w:themeColor="accent1" w:themeShade="BF"/>
                           <w:sz w:val="24"/>
                           <w:szCs w:val="24"/>
+                          <w:lang w:val="en-US"/>
                         </w:rPr>
                         <w:t xml:space="preserve"> : </w:t>
                       </w:r>
@@ -737,6 +745,7 @@
                           <w:color w:val="E65B01" w:themeColor="accent1" w:themeShade="BF"/>
                           <w:sz w:val="24"/>
                           <w:szCs w:val="24"/>
+                          <w:lang w:val="en-US"/>
                         </w:rPr>
                         <w:t xml:space="preserve"> </w:t>
                       </w:r>
@@ -748,6 +757,7 @@
                           <w:color w:val="852010" w:themeColor="accent3" w:themeShade="BF"/>
                           <w:sz w:val="28"/>
                           <w:szCs w:val="28"/>
+                          <w:lang w:val="en-US"/>
                         </w:rPr>
                         <w:t>10</w:t>
                       </w:r>
@@ -759,6 +769,7 @@
                           <w:color w:val="852010" w:themeColor="accent3" w:themeShade="BF"/>
                           <w:sz w:val="28"/>
                           <w:szCs w:val="28"/>
+                          <w:lang w:val="en-US"/>
                         </w:rPr>
                         <w:t xml:space="preserve"> </w:t>
                       </w:r>
@@ -770,6 +781,7 @@
                           <w:color w:val="FF9966"/>
                           <w:sz w:val="28"/>
                           <w:szCs w:val="28"/>
+                          <w:lang w:val="en-US"/>
                         </w:rPr>
                         <w:t>-</w:t>
                       </w:r>
@@ -781,6 +793,7 @@
                           <w:color w:val="FF9966"/>
                           <w:sz w:val="28"/>
                           <w:szCs w:val="28"/>
+                          <w:lang w:val="en-US"/>
                         </w:rPr>
                         <w:t xml:space="preserve"> </w:t>
                       </w:r>
@@ -792,6 +805,7 @@
                           <w:color w:val="852010" w:themeColor="accent3" w:themeShade="BF"/>
                           <w:sz w:val="28"/>
                           <w:szCs w:val="28"/>
+                          <w:lang w:val="en-US"/>
                         </w:rPr>
                         <w:t>09</w:t>
                       </w:r>
@@ -803,6 +817,7 @@
                           <w:color w:val="852010" w:themeColor="accent3" w:themeShade="BF"/>
                           <w:sz w:val="28"/>
                           <w:szCs w:val="28"/>
+                          <w:lang w:val="en-US"/>
                         </w:rPr>
                         <w:t xml:space="preserve"> </w:t>
                       </w:r>
@@ -814,6 +829,7 @@
                           <w:color w:val="FF9966"/>
                           <w:sz w:val="28"/>
                           <w:szCs w:val="28"/>
+                          <w:lang w:val="en-US"/>
                         </w:rPr>
                         <w:t>-</w:t>
                       </w:r>
@@ -825,6 +841,7 @@
                           <w:color w:val="FF9966"/>
                           <w:sz w:val="28"/>
                           <w:szCs w:val="28"/>
+                          <w:lang w:val="en-US"/>
                         </w:rPr>
                         <w:t xml:space="preserve"> </w:t>
                       </w:r>
@@ -836,6 +853,7 @@
                           <w:color w:val="852010" w:themeColor="accent3" w:themeShade="BF"/>
                           <w:sz w:val="28"/>
                           <w:szCs w:val="28"/>
+                          <w:lang w:val="en-US"/>
                         </w:rPr>
                         <w:t>2018</w:t>
                       </w:r>
@@ -848,6 +866,7 @@
                           <w:color w:val="852010" w:themeColor="accent3" w:themeShade="BF"/>
                           <w:sz w:val="24"/>
                           <w:szCs w:val="24"/>
+                          <w:lang w:val="en-US"/>
                         </w:rPr>
                         <w:t xml:space="preserve"> </w:t>
                       </w:r>
@@ -862,6 +881,7 @@
                           <w:color w:val="852010" w:themeColor="accent3" w:themeShade="BF"/>
                           <w:sz w:val="24"/>
                           <w:szCs w:val="24"/>
+                          <w:lang w:val="en-US"/>
                         </w:rPr>
                       </w:pPr>
                     </w:p>
@@ -950,7 +970,7 @@
                           <w:color w:val="FF9966"/>
                           <w:sz w:val="26"/>
                           <w:szCs w:val="26"/>
-                          <w:lang w:bidi="ar-SY"/>
+                          <w:lang w:val="en-US" w:bidi="ar-SY"/>
                         </w:rPr>
                       </w:pPr>
                       <w:r>
@@ -959,7 +979,7 @@
                           <w:color w:val="852010" w:themeColor="accent3" w:themeShade="BF"/>
                           <w:sz w:val="26"/>
                           <w:szCs w:val="26"/>
-                          <w:lang w:bidi="ar-SY"/>
+                          <w:lang w:val="en-US" w:bidi="ar-SY"/>
                         </w:rPr>
                         <w:t>Laura Kruidhof (</w:t>
                       </w:r>
@@ -969,7 +989,7 @@
                           <w:color w:val="FF9966"/>
                           <w:sz w:val="26"/>
                           <w:szCs w:val="26"/>
-                          <w:lang w:bidi="ar-SY"/>
+                          <w:lang w:val="en-US" w:bidi="ar-SY"/>
                         </w:rPr>
                         <w:t>Notulist</w:t>
                       </w:r>
@@ -979,7 +999,7 @@
                           <w:color w:val="852010" w:themeColor="accent3" w:themeShade="BF"/>
                           <w:sz w:val="26"/>
                           <w:szCs w:val="26"/>
-                          <w:lang w:bidi="ar-SY"/>
+                          <w:lang w:val="en-US" w:bidi="ar-SY"/>
                         </w:rPr>
                         <w:t>)</w:t>
                       </w:r>
@@ -991,7 +1011,7 @@
                           <w:color w:val="FF9966"/>
                           <w:sz w:val="26"/>
                           <w:szCs w:val="26"/>
-                          <w:lang w:bidi="ar-SY"/>
+                          <w:lang w:val="en-US" w:bidi="ar-SY"/>
                         </w:rPr>
                       </w:pPr>
                       <w:r>
@@ -1000,7 +1020,7 @@
                           <w:color w:val="852010" w:themeColor="accent3" w:themeShade="BF"/>
                           <w:sz w:val="26"/>
                           <w:szCs w:val="26"/>
-                          <w:lang w:bidi="ar-SY"/>
+                          <w:lang w:val="en-US" w:bidi="ar-SY"/>
                         </w:rPr>
                         <w:t>Ahmad Khaled (</w:t>
                       </w:r>
@@ -1010,7 +1030,7 @@
                           <w:color w:val="FF9966"/>
                           <w:sz w:val="26"/>
                           <w:szCs w:val="26"/>
-                          <w:lang w:bidi="ar-SY"/>
+                          <w:lang w:val="en-US" w:bidi="ar-SY"/>
                         </w:rPr>
                         <w:t>Observer</w:t>
                       </w:r>
@@ -1020,7 +1040,7 @@
                           <w:color w:val="852010" w:themeColor="accent3" w:themeShade="BF"/>
                           <w:sz w:val="26"/>
                           <w:szCs w:val="26"/>
-                          <w:lang w:bidi="ar-SY"/>
+                          <w:lang w:val="en-US" w:bidi="ar-SY"/>
                         </w:rPr>
                         <w:t>)</w:t>
                       </w:r>
@@ -1492,7 +1512,6 @@
         <w:t xml:space="preserve"> </w:t>
       </w:r>
       <w:bookmarkStart w:id="0" w:name="_Hlk525552688"/>
-      <w:bookmarkStart w:id="1" w:name="_GoBack"/>
       <w:r>
         <w:rPr>
           <w:b/>
@@ -1507,10 +1526,9 @@
       </w:r>
     </w:p>
     <w:bookmarkEnd w:id="0"/>
-    <w:bookmarkEnd w:id="1"/>
     <w:p>
       <w:pPr>
-        <w:pStyle w:val="Geenafstand"/>
+        <w:pStyle w:val="NoSpacing"/>
         <w:rPr>
           <w:b/>
           <w:bCs/>
@@ -1728,16 +1746,20 @@
           <w:lang w:bidi="ar-SY"/>
         </w:rPr>
       </w:pPr>
+      <w:r>
+        <w:rPr>
+          <w:lang w:bidi="ar-SY"/>
+        </w:rPr>
+        <w:t>De aplicatiemoest gemaakt worden volgens Barroc-It huissteil.</w:t>
+      </w:r>
     </w:p>
     <w:p>
       <w:r>
-        <w:t>Bepaalde gegevens moeten alleen bepaalde afdelingen kunnen aanpassen. En als de afdelingen het er niet mee eens zijn, zou u vertellen dat het toch zo moet gaan.</w:t>
+        <w:t>Belanrijk was dat op dit moment de problemen gedeeltelijk worden veroorzaakt doordat elke afdeling vind dat zij het belangijkst zijn en elke afdeling het recht heeft om bestanden aan te passen. Het is aan ons om daar een oplossing voor te verzinnen. Het haantjes gedrag moet opgelost worden, en het is aan de directeur om de afdelingen te vertellen dat dit zo gaat gebeuren mocht hier veel protest over komen.</w:t>
       </w:r>
     </w:p>
-    <w:p/>
     <w:p>
       <w:pPr>
-        <w:pStyle w:val="Geenafstand"/>
         <w:rPr>
           <w:rFonts w:ascii="Arial" w:hAnsi="Arial" w:cs="Arial"/>
           <w:bCs/>
@@ -1745,6 +1767,11 @@
           <w:szCs w:val="28"/>
         </w:rPr>
       </w:pPr>
+      <w:r>
+        <w:t>Meneer van Buren veracht zo snel mogelijk een PVA/PVE en andere noodzakelijke en belangrijke documenten.</w:t>
+      </w:r>
+      <w:bookmarkStart w:id="1" w:name="_GoBack"/>
+      <w:bookmarkEnd w:id="1"/>
     </w:p>
     <w:sectPr>
       <w:footerReference w:type="default" r:id="rId9"/>
@@ -1788,7 +1815,7 @@
 <w:ftr xmlns:wpc="http://schemas.microsoft.com/office/word/2010/wordprocessingCanvas" xmlns:cx="http://schemas.microsoft.com/office/drawing/2014/chartex" xmlns:cx1="http://schemas.microsoft.com/office/drawing/2015/9/8/chartex" xmlns:cx2="http://schemas.microsoft.com/office/drawing/2015/10/21/chartex" xmlns:cx3="http://schemas.microsoft.com/office/drawing/2016/5/9/chartex" xmlns:cx4="http://schemas.microsoft.com/office/drawing/2016/5/10/chartex" xmlns:cx5="http://schemas.microsoft.com/office/drawing/2016/5/11/chartex" xmlns:cx6="http://schemas.microsoft.com/office/drawing/2016/5/12/chartex" xmlns:cx7="http://schemas.microsoft.com/office/drawing/2016/5/13/chartex" xmlns:cx8="http://schemas.microsoft.com/office/drawing/2016/5/14/chartex" xmlns:mc="http://schemas.openxmlformats.org/markup-compatibility/2006" xmlns:aink="http://schemas.microsoft.com/office/drawing/2016/ink" xmlns:am3d="http://schemas.microsoft.com/office/drawing/2017/model3d" xmlns:o="urn:schemas-microsoft-com:office:office" xmlns:r="http://schemas.openxmlformats.org/officeDocument/2006/relationships" xmlns:m="http://schemas.openxmlformats.org/officeDocument/2006/math" xmlns:v="urn:schemas-microsoft-com:vml" xmlns:wp14="http://schemas.microsoft.com/office/word/2010/wordprocessingDrawing" xmlns:wp="http://schemas.openxmlformats.org/drawingml/2006/wordprocessingDrawing" xmlns:w10="urn:schemas-microsoft-com:office:word" xmlns:w="http://schemas.openxmlformats.org/wordprocessingml/2006/main" xmlns:w14="http://schemas.microsoft.com/office/word/2010/wordml" xmlns:w15="http://schemas.microsoft.com/office/word/2012/wordml" xmlns:w16cid="http://schemas.microsoft.com/office/word/2016/wordml/cid" xmlns:w16se="http://schemas.microsoft.com/office/word/2015/wordml/symex" xmlns:wpg="http://schemas.microsoft.com/office/word/2010/wordprocessingGroup" xmlns:wpi="http://schemas.microsoft.com/office/word/2010/wordprocessingInk" xmlns:wne="http://schemas.microsoft.com/office/word/2006/wordml" xmlns:wps="http://schemas.microsoft.com/office/word/2010/wordprocessingShape" mc:Ignorable="w14 w15 w16se w16cid wp14">
   <w:p>
     <w:pPr>
-      <w:pStyle w:val="Voettekst"/>
+      <w:pStyle w:val="Footer"/>
     </w:pPr>
     <w:r>
       <w:ptab w:relativeTo="margin" w:alignment="right" w:leader="none"/>
@@ -2830,7 +2857,7 @@
     <w:lsdException w:name="Hashtag" w:semiHidden="1" w:unhideWhenUsed="1"/>
     <w:lsdException w:name="Unresolved Mention" w:semiHidden="1" w:unhideWhenUsed="1"/>
   </w:latentStyles>
-  <w:style w:type="paragraph" w:default="1" w:styleId="Standaard">
+  <w:style w:type="paragraph" w:default="1" w:styleId="Normal">
     <w:name w:val="Normal"/>
     <w:qFormat/>
     <w:rPr>
@@ -2840,11 +2867,11 @@
       <w:szCs w:val="20"/>
     </w:rPr>
   </w:style>
-  <w:style w:type="paragraph" w:styleId="Kop1">
+  <w:style w:type="paragraph" w:styleId="Heading1">
     <w:name w:val="heading 1"/>
-    <w:basedOn w:val="Standaard"/>
-    <w:next w:val="Standaard"/>
-    <w:link w:val="Kop1Char"/>
+    <w:basedOn w:val="Normal"/>
+    <w:next w:val="Normal"/>
+    <w:link w:val="Heading1Char"/>
     <w:uiPriority w:val="9"/>
     <w:unhideWhenUsed/>
     <w:qFormat/>
@@ -2860,11 +2887,11 @@
       <w:szCs w:val="32"/>
     </w:rPr>
   </w:style>
-  <w:style w:type="paragraph" w:styleId="Kop2">
+  <w:style w:type="paragraph" w:styleId="Heading2">
     <w:name w:val="heading 2"/>
-    <w:basedOn w:val="Standaard"/>
-    <w:next w:val="Standaard"/>
-    <w:link w:val="Kop2Char"/>
+    <w:basedOn w:val="Normal"/>
+    <w:next w:val="Normal"/>
+    <w:link w:val="Heading2Char"/>
     <w:uiPriority w:val="9"/>
     <w:unhideWhenUsed/>
     <w:qFormat/>
@@ -2878,11 +2905,11 @@
       <w:szCs w:val="28"/>
     </w:rPr>
   </w:style>
-  <w:style w:type="paragraph" w:styleId="Kop3">
+  <w:style w:type="paragraph" w:styleId="Heading3">
     <w:name w:val="heading 3"/>
-    <w:basedOn w:val="Standaard"/>
-    <w:next w:val="Standaard"/>
-    <w:link w:val="Kop3Char"/>
+    <w:basedOn w:val="Normal"/>
+    <w:next w:val="Normal"/>
+    <w:link w:val="Heading3Char"/>
     <w:uiPriority w:val="9"/>
     <w:semiHidden/>
     <w:unhideWhenUsed/>
@@ -2898,11 +2925,11 @@
       <w:szCs w:val="24"/>
     </w:rPr>
   </w:style>
-  <w:style w:type="paragraph" w:styleId="Kop4">
+  <w:style w:type="paragraph" w:styleId="Heading4">
     <w:name w:val="heading 4"/>
-    <w:basedOn w:val="Standaard"/>
-    <w:next w:val="Standaard"/>
-    <w:link w:val="Kop4Char"/>
+    <w:basedOn w:val="Normal"/>
+    <w:next w:val="Normal"/>
+    <w:link w:val="Heading4Char"/>
     <w:uiPriority w:val="9"/>
     <w:semiHidden/>
     <w:unhideWhenUsed/>
@@ -2918,11 +2945,11 @@
       <w:szCs w:val="22"/>
     </w:rPr>
   </w:style>
-  <w:style w:type="paragraph" w:styleId="Kop5">
+  <w:style w:type="paragraph" w:styleId="Heading5">
     <w:name w:val="heading 5"/>
-    <w:basedOn w:val="Standaard"/>
-    <w:next w:val="Standaard"/>
-    <w:link w:val="Kop5Char"/>
+    <w:basedOn w:val="Normal"/>
+    <w:next w:val="Normal"/>
+    <w:link w:val="Heading5Char"/>
     <w:uiPriority w:val="9"/>
     <w:semiHidden/>
     <w:unhideWhenUsed/>
@@ -2938,11 +2965,11 @@
       <w:szCs w:val="22"/>
     </w:rPr>
   </w:style>
-  <w:style w:type="paragraph" w:styleId="Kop6">
+  <w:style w:type="paragraph" w:styleId="Heading6">
     <w:name w:val="heading 6"/>
-    <w:basedOn w:val="Standaard"/>
-    <w:next w:val="Standaard"/>
-    <w:link w:val="Kop6Char"/>
+    <w:basedOn w:val="Normal"/>
+    <w:next w:val="Normal"/>
+    <w:link w:val="Heading6Char"/>
     <w:uiPriority w:val="9"/>
     <w:semiHidden/>
     <w:unhideWhenUsed/>
@@ -2956,11 +2983,11 @@
       <w:color w:val="E65B01" w:themeColor="accent1" w:themeShade="BF"/>
     </w:rPr>
   </w:style>
-  <w:style w:type="paragraph" w:styleId="Kop7">
+  <w:style w:type="paragraph" w:styleId="Heading7">
     <w:name w:val="heading 7"/>
-    <w:basedOn w:val="Standaard"/>
-    <w:next w:val="Standaard"/>
-    <w:link w:val="Kop7Char"/>
+    <w:basedOn w:val="Normal"/>
+    <w:next w:val="Normal"/>
+    <w:link w:val="Heading7Char"/>
     <w:uiPriority w:val="9"/>
     <w:semiHidden/>
     <w:unhideWhenUsed/>
@@ -2975,11 +3002,11 @@
       <w:color w:val="E65B01" w:themeColor="accent1" w:themeShade="BF"/>
     </w:rPr>
   </w:style>
-  <w:style w:type="paragraph" w:styleId="Kop8">
+  <w:style w:type="paragraph" w:styleId="Heading8">
     <w:name w:val="heading 8"/>
-    <w:basedOn w:val="Standaard"/>
-    <w:next w:val="Standaard"/>
-    <w:link w:val="Kop8Char"/>
+    <w:basedOn w:val="Normal"/>
+    <w:next w:val="Normal"/>
+    <w:link w:val="Heading8Char"/>
     <w:uiPriority w:val="9"/>
     <w:semiHidden/>
     <w:unhideWhenUsed/>
@@ -2993,11 +3020,11 @@
       <w:color w:val="3667C3" w:themeColor="accent2" w:themeShade="BF"/>
     </w:rPr>
   </w:style>
-  <w:style w:type="paragraph" w:styleId="Kop9">
+  <w:style w:type="paragraph" w:styleId="Heading9">
     <w:name w:val="heading 9"/>
-    <w:basedOn w:val="Standaard"/>
-    <w:next w:val="Standaard"/>
-    <w:link w:val="Kop9Char"/>
+    <w:basedOn w:val="Normal"/>
+    <w:next w:val="Normal"/>
+    <w:link w:val="Heading9Char"/>
     <w:uiPriority w:val="9"/>
     <w:semiHidden/>
     <w:unhideWhenUsed/>
@@ -3014,13 +3041,13 @@
       <w:szCs w:val="18"/>
     </w:rPr>
   </w:style>
-  <w:style w:type="character" w:default="1" w:styleId="Standaardalinea-lettertype">
+  <w:style w:type="character" w:default="1" w:styleId="DefaultParagraphFont">
     <w:name w:val="Default Paragraph Font"/>
     <w:uiPriority w:val="1"/>
     <w:semiHidden/>
     <w:unhideWhenUsed/>
   </w:style>
-  <w:style w:type="table" w:default="1" w:styleId="Standaardtabel">
+  <w:style w:type="table" w:default="1" w:styleId="TableNormal">
     <w:name w:val="Normal Table"/>
     <w:uiPriority w:val="99"/>
     <w:semiHidden/>
@@ -3035,16 +3062,16 @@
       </w:tblCellMar>
     </w:tblPr>
   </w:style>
-  <w:style w:type="numbering" w:default="1" w:styleId="Geenlijst">
+  <w:style w:type="numbering" w:default="1" w:styleId="NoList">
     <w:name w:val="No List"/>
     <w:uiPriority w:val="99"/>
     <w:semiHidden/>
     <w:unhideWhenUsed/>
   </w:style>
-  <w:style w:type="character" w:customStyle="1" w:styleId="Kop1Char">
-    <w:name w:val="Kop 1 Char"/>
-    <w:basedOn w:val="Standaardalinea-lettertype"/>
-    <w:link w:val="Kop1"/>
+  <w:style w:type="character" w:customStyle="1" w:styleId="Heading1Char">
+    <w:name w:val="Heading 1 Char"/>
+    <w:basedOn w:val="DefaultParagraphFont"/>
+    <w:link w:val="Heading1"/>
     <w:uiPriority w:val="9"/>
     <w:rPr>
       <w:rFonts w:asciiTheme="majorHAnsi" w:hAnsiTheme="majorHAnsi" w:cstheme="minorHAnsi"/>
@@ -3055,10 +3082,10 @@
       <w:szCs w:val="32"/>
     </w:rPr>
   </w:style>
-  <w:style w:type="character" w:customStyle="1" w:styleId="Kop2Char">
-    <w:name w:val="Kop 2 Char"/>
-    <w:basedOn w:val="Standaardalinea-lettertype"/>
-    <w:link w:val="Kop2"/>
+  <w:style w:type="character" w:customStyle="1" w:styleId="Heading2Char">
+    <w:name w:val="Heading 2 Char"/>
+    <w:basedOn w:val="DefaultParagraphFont"/>
+    <w:link w:val="Heading2"/>
     <w:uiPriority w:val="9"/>
     <w:rPr>
       <w:rFonts w:asciiTheme="majorHAnsi" w:hAnsiTheme="majorHAnsi" w:cstheme="minorHAnsi"/>
@@ -3067,10 +3094,10 @@
       <w:szCs w:val="28"/>
     </w:rPr>
   </w:style>
-  <w:style w:type="paragraph" w:styleId="Titel">
+  <w:style w:type="paragraph" w:styleId="Title">
     <w:name w:val="Title"/>
-    <w:basedOn w:val="Standaard"/>
-    <w:link w:val="TitelChar"/>
+    <w:basedOn w:val="Normal"/>
+    <w:link w:val="TitleChar"/>
     <w:uiPriority w:val="10"/>
     <w:qFormat/>
     <w:rPr>
@@ -3082,10 +3109,10 @@
       <w:szCs w:val="48"/>
     </w:rPr>
   </w:style>
-  <w:style w:type="character" w:customStyle="1" w:styleId="TitelChar">
-    <w:name w:val="Titel Char"/>
-    <w:basedOn w:val="Standaardalinea-lettertype"/>
-    <w:link w:val="Titel"/>
+  <w:style w:type="character" w:customStyle="1" w:styleId="TitleChar">
+    <w:name w:val="Title Char"/>
+    <w:basedOn w:val="DefaultParagraphFont"/>
+    <w:link w:val="Title"/>
     <w:uiPriority w:val="10"/>
     <w:rPr>
       <w:rFonts w:asciiTheme="majorHAnsi" w:hAnsiTheme="majorHAnsi" w:cstheme="minorHAnsi"/>
@@ -3096,10 +3123,10 @@
       <w:szCs w:val="48"/>
     </w:rPr>
   </w:style>
-  <w:style w:type="paragraph" w:styleId="Ondertitel">
+  <w:style w:type="paragraph" w:styleId="Subtitle">
     <w:name w:val="Subtitle"/>
-    <w:basedOn w:val="Standaard"/>
-    <w:link w:val="OndertitelChar"/>
+    <w:basedOn w:val="Normal"/>
+    <w:link w:val="SubtitleChar"/>
     <w:uiPriority w:val="11"/>
     <w:qFormat/>
     <w:rPr>
@@ -3110,10 +3137,10 @@
       <w:szCs w:val="24"/>
     </w:rPr>
   </w:style>
-  <w:style w:type="character" w:customStyle="1" w:styleId="OndertitelChar">
-    <w:name w:val="Ondertitel Char"/>
-    <w:basedOn w:val="Standaardalinea-lettertype"/>
-    <w:link w:val="Ondertitel"/>
+  <w:style w:type="character" w:customStyle="1" w:styleId="SubtitleChar">
+    <w:name w:val="Subtitle Char"/>
+    <w:basedOn w:val="DefaultParagraphFont"/>
+    <w:link w:val="Subtitle"/>
     <w:uiPriority w:val="11"/>
     <w:rPr>
       <w:rFonts w:cstheme="minorHAnsi"/>
@@ -3124,10 +3151,10 @@
       <w:szCs w:val="24"/>
     </w:rPr>
   </w:style>
-  <w:style w:type="paragraph" w:styleId="Ballontekst">
+  <w:style w:type="paragraph" w:styleId="BalloonText">
     <w:name w:val="Balloon Text"/>
-    <w:basedOn w:val="Standaard"/>
-    <w:link w:val="BallontekstChar"/>
+    <w:basedOn w:val="Normal"/>
+    <w:link w:val="BalloonTextChar"/>
     <w:uiPriority w:val="99"/>
     <w:semiHidden/>
     <w:unhideWhenUsed/>
@@ -3140,10 +3167,10 @@
       <w:szCs w:val="16"/>
     </w:rPr>
   </w:style>
-  <w:style w:type="character" w:customStyle="1" w:styleId="BallontekstChar">
-    <w:name w:val="Ballontekst Char"/>
-    <w:basedOn w:val="Standaardalinea-lettertype"/>
-    <w:link w:val="Ballontekst"/>
+  <w:style w:type="character" w:customStyle="1" w:styleId="BalloonTextChar">
+    <w:name w:val="Balloon Text Char"/>
+    <w:basedOn w:val="DefaultParagraphFont"/>
+    <w:link w:val="BalloonText"/>
     <w:uiPriority w:val="99"/>
     <w:semiHidden/>
     <w:rPr>
@@ -3153,9 +3180,9 @@
       <w:szCs w:val="16"/>
     </w:rPr>
   </w:style>
-  <w:style w:type="character" w:styleId="Titelvanboek">
+  <w:style w:type="character" w:styleId="BookTitle">
     <w:name w:val="Book Title"/>
-    <w:basedOn w:val="Standaardalinea-lettertype"/>
+    <w:basedOn w:val="DefaultParagraphFont"/>
     <w:uiPriority w:val="33"/>
     <w:qFormat/>
     <w:rPr>
@@ -3174,10 +3201,10 @@
       </w:numPr>
     </w:pPr>
   </w:style>
-  <w:style w:type="paragraph" w:styleId="Bijschrift">
+  <w:style w:type="paragraph" w:styleId="Caption">
     <w:name w:val="caption"/>
-    <w:basedOn w:val="Standaard"/>
-    <w:next w:val="Standaard"/>
+    <w:basedOn w:val="Normal"/>
+    <w:next w:val="Normal"/>
     <w:uiPriority w:val="99"/>
     <w:unhideWhenUsed/>
     <w:pPr>
@@ -3192,7 +3219,7 @@
       <w:szCs w:val="16"/>
     </w:rPr>
   </w:style>
-  <w:style w:type="character" w:styleId="Nadruk">
+  <w:style w:type="character" w:styleId="Emphasis">
     <w:name w:val="Emphasis"/>
     <w:uiPriority w:val="20"/>
     <w:qFormat/>
@@ -3205,10 +3232,10 @@
       <w:szCs w:val="18"/>
     </w:rPr>
   </w:style>
-  <w:style w:type="paragraph" w:styleId="Voettekst">
+  <w:style w:type="paragraph" w:styleId="Footer">
     <w:name w:val="footer"/>
-    <w:basedOn w:val="Standaard"/>
-    <w:link w:val="VoettekstChar"/>
+    <w:basedOn w:val="Normal"/>
+    <w:link w:val="FooterChar"/>
     <w:uiPriority w:val="99"/>
     <w:unhideWhenUsed/>
     <w:pPr>
@@ -3219,10 +3246,10 @@
       <w:spacing w:after="0" w:line="240" w:lineRule="auto"/>
     </w:pPr>
   </w:style>
-  <w:style w:type="character" w:customStyle="1" w:styleId="VoettekstChar">
-    <w:name w:val="Voettekst Char"/>
-    <w:basedOn w:val="Standaardalinea-lettertype"/>
-    <w:link w:val="Voettekst"/>
+  <w:style w:type="character" w:customStyle="1" w:styleId="FooterChar">
+    <w:name w:val="Footer Char"/>
+    <w:basedOn w:val="DefaultParagraphFont"/>
+    <w:link w:val="Footer"/>
     <w:uiPriority w:val="99"/>
     <w:rPr>
       <w:rFonts w:cstheme="minorHAnsi"/>
@@ -3231,10 +3258,10 @@
       <w:szCs w:val="20"/>
     </w:rPr>
   </w:style>
-  <w:style w:type="paragraph" w:styleId="Koptekst">
+  <w:style w:type="paragraph" w:styleId="Header">
     <w:name w:val="header"/>
-    <w:basedOn w:val="Standaard"/>
-    <w:link w:val="KoptekstChar"/>
+    <w:basedOn w:val="Normal"/>
+    <w:link w:val="HeaderChar"/>
     <w:uiPriority w:val="99"/>
     <w:unhideWhenUsed/>
     <w:pPr>
@@ -3245,10 +3272,10 @@
       <w:spacing w:after="0" w:line="240" w:lineRule="auto"/>
     </w:pPr>
   </w:style>
-  <w:style w:type="character" w:customStyle="1" w:styleId="KoptekstChar">
-    <w:name w:val="Koptekst Char"/>
-    <w:basedOn w:val="Standaardalinea-lettertype"/>
-    <w:link w:val="Koptekst"/>
+  <w:style w:type="character" w:customStyle="1" w:styleId="HeaderChar">
+    <w:name w:val="Header Char"/>
+    <w:basedOn w:val="DefaultParagraphFont"/>
+    <w:link w:val="Header"/>
     <w:uiPriority w:val="99"/>
     <w:rPr>
       <w:rFonts w:cstheme="minorHAnsi"/>
@@ -3257,10 +3284,10 @@
       <w:szCs w:val="20"/>
     </w:rPr>
   </w:style>
-  <w:style w:type="character" w:customStyle="1" w:styleId="Kop3Char">
-    <w:name w:val="Kop 3 Char"/>
-    <w:basedOn w:val="Standaardalinea-lettertype"/>
-    <w:link w:val="Kop3"/>
+  <w:style w:type="character" w:customStyle="1" w:styleId="Heading3Char">
+    <w:name w:val="Heading 3 Char"/>
+    <w:basedOn w:val="DefaultParagraphFont"/>
+    <w:link w:val="Heading3"/>
     <w:uiPriority w:val="9"/>
     <w:semiHidden/>
     <w:rPr>
@@ -3271,10 +3298,10 @@
       <w:szCs w:val="24"/>
     </w:rPr>
   </w:style>
-  <w:style w:type="character" w:customStyle="1" w:styleId="Kop4Char">
-    <w:name w:val="Kop 4 Char"/>
-    <w:basedOn w:val="Standaardalinea-lettertype"/>
-    <w:link w:val="Kop4"/>
+  <w:style w:type="character" w:customStyle="1" w:styleId="Heading4Char">
+    <w:name w:val="Heading 4 Char"/>
+    <w:basedOn w:val="DefaultParagraphFont"/>
+    <w:link w:val="Heading4"/>
     <w:uiPriority w:val="9"/>
     <w:semiHidden/>
     <w:rPr>
@@ -3282,10 +3309,10 @@
       <w:color w:val="E65B01" w:themeColor="accent1" w:themeShade="BF"/>
     </w:rPr>
   </w:style>
-  <w:style w:type="character" w:customStyle="1" w:styleId="Kop5Char">
-    <w:name w:val="Kop 5 Char"/>
-    <w:basedOn w:val="Standaardalinea-lettertype"/>
-    <w:link w:val="Kop5"/>
+  <w:style w:type="character" w:customStyle="1" w:styleId="Heading5Char">
+    <w:name w:val="Heading 5 Char"/>
+    <w:basedOn w:val="DefaultParagraphFont"/>
+    <w:link w:val="Heading5"/>
     <w:uiPriority w:val="9"/>
     <w:semiHidden/>
     <w:rPr>
@@ -3294,10 +3321,10 @@
       <w:color w:val="E65B01" w:themeColor="accent1" w:themeShade="BF"/>
     </w:rPr>
   </w:style>
-  <w:style w:type="character" w:customStyle="1" w:styleId="Kop6Char">
-    <w:name w:val="Kop 6 Char"/>
-    <w:basedOn w:val="Standaardalinea-lettertype"/>
-    <w:link w:val="Kop6"/>
+  <w:style w:type="character" w:customStyle="1" w:styleId="Heading6Char">
+    <w:name w:val="Heading 6 Char"/>
+    <w:basedOn w:val="DefaultParagraphFont"/>
+    <w:link w:val="Heading6"/>
     <w:uiPriority w:val="9"/>
     <w:semiHidden/>
     <w:rPr>
@@ -3308,10 +3335,10 @@
       <w:szCs w:val="20"/>
     </w:rPr>
   </w:style>
-  <w:style w:type="character" w:customStyle="1" w:styleId="Kop7Char">
-    <w:name w:val="Kop 7 Char"/>
-    <w:basedOn w:val="Standaardalinea-lettertype"/>
-    <w:link w:val="Kop7"/>
+  <w:style w:type="character" w:customStyle="1" w:styleId="Heading7Char">
+    <w:name w:val="Heading 7 Char"/>
+    <w:basedOn w:val="DefaultParagraphFont"/>
+    <w:link w:val="Heading7"/>
     <w:uiPriority w:val="9"/>
     <w:semiHidden/>
     <w:rPr>
@@ -3323,10 +3350,10 @@
       <w:szCs w:val="20"/>
     </w:rPr>
   </w:style>
-  <w:style w:type="character" w:customStyle="1" w:styleId="Kop8Char">
-    <w:name w:val="Kop 8 Char"/>
-    <w:basedOn w:val="Standaardalinea-lettertype"/>
-    <w:link w:val="Kop8"/>
+  <w:style w:type="character" w:customStyle="1" w:styleId="Heading8Char">
+    <w:name w:val="Heading 8 Char"/>
+    <w:basedOn w:val="DefaultParagraphFont"/>
+    <w:link w:val="Heading8"/>
     <w:uiPriority w:val="9"/>
     <w:semiHidden/>
     <w:rPr>
@@ -3337,10 +3364,10 @@
       <w:szCs w:val="20"/>
     </w:rPr>
   </w:style>
-  <w:style w:type="character" w:customStyle="1" w:styleId="Kop9Char">
-    <w:name w:val="Kop 9 Char"/>
-    <w:basedOn w:val="Standaardalinea-lettertype"/>
-    <w:link w:val="Kop9"/>
+  <w:style w:type="character" w:customStyle="1" w:styleId="Heading9Char">
+    <w:name w:val="Heading 9 Char"/>
+    <w:basedOn w:val="DefaultParagraphFont"/>
+    <w:link w:val="Heading9"/>
     <w:uiPriority w:val="9"/>
     <w:semiHidden/>
     <w:rPr>
@@ -3352,9 +3379,9 @@
       <w:szCs w:val="18"/>
     </w:rPr>
   </w:style>
-  <w:style w:type="character" w:styleId="Intensievebenadrukking">
+  <w:style w:type="character" w:styleId="IntenseEmphasis">
     <w:name w:val="Intense Emphasis"/>
-    <w:basedOn w:val="Standaardalinea-lettertype"/>
+    <w:basedOn w:val="DefaultParagraphFont"/>
     <w:uiPriority w:val="21"/>
     <w:qFormat/>
     <w:rPr>
@@ -3366,20 +3393,20 @@
       <w:szCs w:val="18"/>
     </w:rPr>
   </w:style>
-  <w:style w:type="paragraph" w:styleId="Citaat">
+  <w:style w:type="paragraph" w:styleId="Quote">
     <w:name w:val="Quote"/>
-    <w:basedOn w:val="Standaard"/>
-    <w:link w:val="CitaatChar"/>
+    <w:basedOn w:val="Normal"/>
+    <w:link w:val="QuoteChar"/>
     <w:uiPriority w:val="29"/>
     <w:qFormat/>
     <w:rPr>
       <w:i/>
     </w:rPr>
   </w:style>
-  <w:style w:type="character" w:customStyle="1" w:styleId="CitaatChar">
-    <w:name w:val="Citaat Char"/>
-    <w:basedOn w:val="Standaardalinea-lettertype"/>
-    <w:link w:val="Citaat"/>
+  <w:style w:type="character" w:customStyle="1" w:styleId="QuoteChar">
+    <w:name w:val="Quote Char"/>
+    <w:basedOn w:val="DefaultParagraphFont"/>
+    <w:link w:val="Quote"/>
     <w:uiPriority w:val="29"/>
     <w:rPr>
       <w:rFonts w:cstheme="minorHAnsi"/>
@@ -3389,10 +3416,10 @@
       <w:szCs w:val="20"/>
     </w:rPr>
   </w:style>
-  <w:style w:type="paragraph" w:styleId="Duidelijkcitaat">
+  <w:style w:type="paragraph" w:styleId="IntenseQuote">
     <w:name w:val="Intense Quote"/>
-    <w:basedOn w:val="Citaat"/>
-    <w:link w:val="DuidelijkcitaatChar"/>
+    <w:basedOn w:val="Quote"/>
+    <w:link w:val="IntenseQuoteChar"/>
     <w:uiPriority w:val="30"/>
     <w:qFormat/>
     <w:pPr>
@@ -3407,10 +3434,10 @@
       <w:color w:val="E65B01" w:themeColor="accent1" w:themeShade="BF"/>
     </w:rPr>
   </w:style>
-  <w:style w:type="character" w:customStyle="1" w:styleId="DuidelijkcitaatChar">
-    <w:name w:val="Duidelijk citaat Char"/>
-    <w:basedOn w:val="Standaardalinea-lettertype"/>
-    <w:link w:val="Duidelijkcitaat"/>
+  <w:style w:type="character" w:customStyle="1" w:styleId="IntenseQuoteChar">
+    <w:name w:val="Intense Quote Char"/>
+    <w:basedOn w:val="DefaultParagraphFont"/>
+    <w:link w:val="IntenseQuote"/>
     <w:uiPriority w:val="30"/>
     <w:rPr>
       <w:rFonts w:cstheme="minorHAnsi"/>
@@ -3419,9 +3446,9 @@
       <w:szCs w:val="20"/>
     </w:rPr>
   </w:style>
-  <w:style w:type="character" w:styleId="Intensieveverwijzing">
+  <w:style w:type="character" w:styleId="IntenseReference">
     <w:name w:val="Intense Reference"/>
-    <w:basedOn w:val="Standaardalinea-lettertype"/>
+    <w:basedOn w:val="DefaultParagraphFont"/>
     <w:uiPriority w:val="32"/>
     <w:qFormat/>
     <w:rPr>
@@ -3434,9 +3461,9 @@
       <w:szCs w:val="18"/>
     </w:rPr>
   </w:style>
-  <w:style w:type="paragraph" w:styleId="Lijstalinea">
+  <w:style w:type="paragraph" w:styleId="ListParagraph">
     <w:name w:val="List Paragraph"/>
-    <w:basedOn w:val="Standaard"/>
+    <w:basedOn w:val="Normal"/>
     <w:uiPriority w:val="34"/>
     <w:unhideWhenUsed/>
     <w:qFormat/>
@@ -3445,9 +3472,9 @@
       <w:contextualSpacing/>
     </w:pPr>
   </w:style>
-  <w:style w:type="paragraph" w:styleId="Standaardinspringing">
+  <w:style w:type="paragraph" w:styleId="NormalIndent">
     <w:name w:val="Normal Indent"/>
-    <w:basedOn w:val="Standaard"/>
+    <w:basedOn w:val="Normal"/>
     <w:uiPriority w:val="99"/>
     <w:unhideWhenUsed/>
     <w:pPr>
@@ -3464,18 +3491,18 @@
       </w:numPr>
     </w:pPr>
   </w:style>
-  <w:style w:type="character" w:styleId="Tekstvantijdelijkeaanduiding">
+  <w:style w:type="character" w:styleId="PlaceholderText">
     <w:name w:val="Placeholder Text"/>
-    <w:basedOn w:val="Standaardalinea-lettertype"/>
+    <w:basedOn w:val="DefaultParagraphFont"/>
     <w:uiPriority w:val="99"/>
     <w:unhideWhenUsed/>
     <w:rPr>
       <w:color w:val="808080"/>
     </w:rPr>
   </w:style>
-  <w:style w:type="character" w:styleId="Zwaar">
+  <w:style w:type="character" w:styleId="Strong">
     <w:name w:val="Strong"/>
-    <w:basedOn w:val="Standaardalinea-lettertype"/>
+    <w:basedOn w:val="DefaultParagraphFont"/>
     <w:uiPriority w:val="22"/>
     <w:qFormat/>
     <w:rPr>
@@ -3483,9 +3510,9 @@
       <w:bCs/>
     </w:rPr>
   </w:style>
-  <w:style w:type="character" w:styleId="Subtielebenadrukking">
+  <w:style w:type="character" w:styleId="SubtleEmphasis">
     <w:name w:val="Subtle Emphasis"/>
-    <w:basedOn w:val="Standaardalinea-lettertype"/>
+    <w:basedOn w:val="DefaultParagraphFont"/>
     <w:uiPriority w:val="19"/>
     <w:qFormat/>
     <w:rPr>
@@ -3493,9 +3520,9 @@
       <w:color w:val="E65B01" w:themeColor="accent1" w:themeShade="BF"/>
     </w:rPr>
   </w:style>
-  <w:style w:type="character" w:styleId="Subtieleverwijzing">
+  <w:style w:type="character" w:styleId="SubtleReference">
     <w:name w:val="Subtle Reference"/>
-    <w:basedOn w:val="Standaardalinea-lettertype"/>
+    <w:basedOn w:val="DefaultParagraphFont"/>
     <w:uiPriority w:val="31"/>
     <w:qFormat/>
     <w:rPr>
@@ -3505,9 +3532,9 @@
       <w:color w:val="3667C3" w:themeColor="accent2" w:themeShade="BF"/>
     </w:rPr>
   </w:style>
-  <w:style w:type="table" w:styleId="Tabelraster">
+  <w:style w:type="table" w:styleId="TableGrid">
     <w:name w:val="Table Grid"/>
-    <w:basedOn w:val="Standaardtabel"/>
+    <w:basedOn w:val="TableNormal"/>
     <w:uiPriority w:val="1"/>
     <w:pPr>
       <w:spacing w:after="0" w:line="240" w:lineRule="auto"/>
@@ -3528,7 +3555,7 @@
   </w:style>
   <w:style w:type="character" w:styleId="Hyperlink">
     <w:name w:val="Hyperlink"/>
-    <w:basedOn w:val="Standaardalinea-lettertype"/>
+    <w:basedOn w:val="DefaultParagraphFont"/>
     <w:uiPriority w:val="99"/>
     <w:unhideWhenUsed/>
     <w:rsid w:val="00F82096"/>
@@ -3537,9 +3564,9 @@
       <w:u w:val="single"/>
     </w:rPr>
   </w:style>
-  <w:style w:type="character" w:styleId="Onopgelostemelding">
+  <w:style w:type="character" w:styleId="UnresolvedMention">
     <w:name w:val="Unresolved Mention"/>
-    <w:basedOn w:val="Standaardalinea-lettertype"/>
+    <w:basedOn w:val="DefaultParagraphFont"/>
     <w:uiPriority w:val="99"/>
     <w:semiHidden/>
     <w:unhideWhenUsed/>
@@ -3549,7 +3576,7 @@
       <w:shd w:val="clear" w:color="auto" w:fill="E6E6E6"/>
     </w:rPr>
   </w:style>
-  <w:style w:type="paragraph" w:styleId="Geenafstand">
+  <w:style w:type="paragraph" w:styleId="NoSpacing">
     <w:name w:val="No Spacing"/>
     <w:uiPriority w:val="1"/>
     <w:qFormat/>
@@ -3563,7 +3590,7 @@
   </w:style>
   <w:style w:type="character" w:customStyle="1" w:styleId="nobreak">
     <w:name w:val="nobreak"/>
-    <w:basedOn w:val="Standaardalinea-lettertype"/>
+    <w:basedOn w:val="DefaultParagraphFont"/>
     <w:rsid w:val="006C50DC"/>
   </w:style>
 </w:styles>

</xml_diff>